<commit_message>
process mapping almost done
</commit_message>
<xml_diff>
--- a/Docs/정리중/단위업무/업무 분할도 작성중.docx
+++ b/Docs/정리중/단위업무/업무 분할도 작성중.docx
@@ -262,6 +262,32 @@
           <w:sz w:val="20"/>
           <w:shd w:fill="auto" w:val="clear"/>
         </w:rPr>
+        <w:t xml:space="preserve">미확인 쪽지 알림</w:t>
+      </w:r>
+    </w:p>
+    <w:p>
+      <w:pPr>
+        <w:spacing w:before="0" w:after="200" w:line="276"/>
+        <w:ind w:right="0" w:left="2160" w:firstLine="0"/>
+        <w:jc w:val="left"/>
+        <w:rPr>
+          <w:rFonts w:ascii="맑은 고딕" w:hAnsi="맑은 고딕" w:cs="맑은 고딕" w:eastAsia="맑은 고딕"/>
+          <w:color w:val="auto"/>
+          <w:spacing w:val="0"/>
+          <w:position w:val="0"/>
+          <w:sz w:val="20"/>
+          <w:shd w:fill="auto" w:val="clear"/>
+        </w:rPr>
+      </w:pPr>
+      <w:r>
+        <w:rPr>
+          <w:rFonts w:ascii="맑은 고딕" w:hAnsi="맑은 고딕" w:cs="맑은 고딕" w:eastAsia="맑은 고딕"/>
+          <w:color w:val="auto"/>
+          <w:spacing w:val="0"/>
+          <w:position w:val="0"/>
+          <w:sz w:val="20"/>
+          <w:shd w:fill="auto" w:val="clear"/>
+        </w:rPr>
         <w:t xml:space="preserve">쪽지 열람</w:t>
       </w:r>
     </w:p>
@@ -1007,59 +1033,59 @@
           <w:sz w:val="20"/>
           <w:shd w:fill="auto" w:val="clear"/>
         </w:rPr>
-        <w:t xml:space="preserve">판매 등록 요청의 권한 검사</w:t>
-      </w:r>
-    </w:p>
-    <w:p>
-      <w:pPr>
-        <w:spacing w:before="0" w:after="200" w:line="276"/>
-        <w:ind w:right="0" w:left="2160" w:firstLine="0"/>
-        <w:jc w:val="left"/>
-        <w:rPr>
-          <w:rFonts w:ascii="맑은 고딕" w:hAnsi="맑은 고딕" w:cs="맑은 고딕" w:eastAsia="맑은 고딕"/>
-          <w:color w:val="auto"/>
-          <w:spacing w:val="0"/>
-          <w:position w:val="0"/>
-          <w:sz w:val="20"/>
-          <w:shd w:fill="auto" w:val="clear"/>
-        </w:rPr>
-      </w:pPr>
-      <w:r>
-        <w:rPr>
-          <w:rFonts w:ascii="맑은 고딕" w:hAnsi="맑은 고딕" w:cs="맑은 고딕" w:eastAsia="맑은 고딕"/>
-          <w:color w:val="auto"/>
-          <w:spacing w:val="0"/>
-          <w:position w:val="0"/>
-          <w:sz w:val="20"/>
-          <w:shd w:fill="auto" w:val="clear"/>
-        </w:rPr>
-        <w:t xml:space="preserve">판매 등록 요청 정보 검사</w:t>
-      </w:r>
-    </w:p>
-    <w:p>
-      <w:pPr>
-        <w:spacing w:before="0" w:after="200" w:line="276"/>
-        <w:ind w:right="0" w:left="2160" w:firstLine="0"/>
-        <w:jc w:val="left"/>
-        <w:rPr>
-          <w:rFonts w:ascii="맑은 고딕" w:hAnsi="맑은 고딕" w:cs="맑은 고딕" w:eastAsia="맑은 고딕"/>
-          <w:color w:val="auto"/>
-          <w:spacing w:val="0"/>
-          <w:position w:val="0"/>
-          <w:sz w:val="20"/>
-          <w:shd w:fill="auto" w:val="clear"/>
-        </w:rPr>
-      </w:pPr>
-      <w:r>
-        <w:rPr>
-          <w:rFonts w:ascii="맑은 고딕" w:hAnsi="맑은 고딕" w:cs="맑은 고딕" w:eastAsia="맑은 고딕"/>
-          <w:color w:val="auto"/>
-          <w:spacing w:val="0"/>
-          <w:position w:val="0"/>
-          <w:sz w:val="20"/>
-          <w:shd w:fill="auto" w:val="clear"/>
-        </w:rPr>
-        <w:t xml:space="preserve">판매 목록에 새 판매 게시</w:t>
+        <w:t xml:space="preserve">( 판매 등록 요청의 권한 검사</w:t>
+      </w:r>
+    </w:p>
+    <w:p>
+      <w:pPr>
+        <w:spacing w:before="0" w:after="200" w:line="276"/>
+        <w:ind w:right="0" w:left="2160" w:firstLine="0"/>
+        <w:jc w:val="left"/>
+        <w:rPr>
+          <w:rFonts w:ascii="맑은 고딕" w:hAnsi="맑은 고딕" w:cs="맑은 고딕" w:eastAsia="맑은 고딕"/>
+          <w:color w:val="auto"/>
+          <w:spacing w:val="0"/>
+          <w:position w:val="0"/>
+          <w:sz w:val="20"/>
+          <w:shd w:fill="auto" w:val="clear"/>
+        </w:rPr>
+      </w:pPr>
+      <w:r>
+        <w:rPr>
+          <w:rFonts w:ascii="맑은 고딕" w:hAnsi="맑은 고딕" w:cs="맑은 고딕" w:eastAsia="맑은 고딕"/>
+          <w:color w:val="auto"/>
+          <w:spacing w:val="0"/>
+          <w:position w:val="0"/>
+          <w:sz w:val="20"/>
+          <w:shd w:fill="auto" w:val="clear"/>
+        </w:rPr>
+        <w:t xml:space="preserve">, 판매 등록 요청 정보 검사</w:t>
+      </w:r>
+    </w:p>
+    <w:p>
+      <w:pPr>
+        <w:spacing w:before="0" w:after="200" w:line="276"/>
+        <w:ind w:right="0" w:left="2160" w:firstLine="0"/>
+        <w:jc w:val="left"/>
+        <w:rPr>
+          <w:rFonts w:ascii="맑은 고딕" w:hAnsi="맑은 고딕" w:cs="맑은 고딕" w:eastAsia="맑은 고딕"/>
+          <w:color w:val="auto"/>
+          <w:spacing w:val="0"/>
+          <w:position w:val="0"/>
+          <w:sz w:val="20"/>
+          <w:shd w:fill="auto" w:val="clear"/>
+        </w:rPr>
+      </w:pPr>
+      <w:r>
+        <w:rPr>
+          <w:rFonts w:ascii="맑은 고딕" w:hAnsi="맑은 고딕" w:cs="맑은 고딕" w:eastAsia="맑은 고딕"/>
+          <w:color w:val="auto"/>
+          <w:spacing w:val="0"/>
+          <w:position w:val="0"/>
+          <w:sz w:val="20"/>
+          <w:shd w:fill="auto" w:val="clear"/>
+        </w:rPr>
+        <w:t xml:space="preserve">, 판매 목록에 새 판매 게시 )</w:t>
       </w:r>
     </w:p>
     <w:p>
@@ -1111,59 +1137,59 @@
           <w:sz w:val="20"/>
           <w:shd w:fill="auto" w:val="clear"/>
         </w:rPr>
-        <w:t xml:space="preserve">판매 수정 요청의 권한 검사</w:t>
-      </w:r>
-    </w:p>
-    <w:p>
-      <w:pPr>
-        <w:spacing w:before="0" w:after="200" w:line="276"/>
-        <w:ind w:right="0" w:left="2160" w:firstLine="0"/>
-        <w:jc w:val="left"/>
-        <w:rPr>
-          <w:rFonts w:ascii="맑은 고딕" w:hAnsi="맑은 고딕" w:cs="맑은 고딕" w:eastAsia="맑은 고딕"/>
-          <w:color w:val="auto"/>
-          <w:spacing w:val="0"/>
-          <w:position w:val="0"/>
-          <w:sz w:val="20"/>
-          <w:shd w:fill="auto" w:val="clear"/>
-        </w:rPr>
-      </w:pPr>
-      <w:r>
-        <w:rPr>
-          <w:rFonts w:ascii="맑은 고딕" w:hAnsi="맑은 고딕" w:cs="맑은 고딕" w:eastAsia="맑은 고딕"/>
-          <w:color w:val="auto"/>
-          <w:spacing w:val="0"/>
-          <w:position w:val="0"/>
-          <w:sz w:val="20"/>
-          <w:shd w:fill="auto" w:val="clear"/>
-        </w:rPr>
-        <w:t xml:space="preserve">판매 수정 요청 내역 검사</w:t>
-      </w:r>
-    </w:p>
-    <w:p>
-      <w:pPr>
-        <w:spacing w:before="0" w:after="200" w:line="276"/>
-        <w:ind w:right="0" w:left="2160" w:firstLine="0"/>
-        <w:jc w:val="left"/>
-        <w:rPr>
-          <w:rFonts w:ascii="맑은 고딕" w:hAnsi="맑은 고딕" w:cs="맑은 고딕" w:eastAsia="맑은 고딕"/>
-          <w:color w:val="auto"/>
-          <w:spacing w:val="0"/>
-          <w:position w:val="0"/>
-          <w:sz w:val="20"/>
-          <w:shd w:fill="auto" w:val="clear"/>
-        </w:rPr>
-      </w:pPr>
-      <w:r>
-        <w:rPr>
-          <w:rFonts w:ascii="맑은 고딕" w:hAnsi="맑은 고딕" w:cs="맑은 고딕" w:eastAsia="맑은 고딕"/>
-          <w:color w:val="auto"/>
-          <w:spacing w:val="0"/>
-          <w:position w:val="0"/>
-          <w:sz w:val="20"/>
-          <w:shd w:fill="auto" w:val="clear"/>
-        </w:rPr>
-        <w:t xml:space="preserve">판매 목록의 수정 내역 갱신</w:t>
+        <w:t xml:space="preserve">( 판매 수정 요청의 권한 검사</w:t>
+      </w:r>
+    </w:p>
+    <w:p>
+      <w:pPr>
+        <w:spacing w:before="0" w:after="200" w:line="276"/>
+        <w:ind w:right="0" w:left="2160" w:firstLine="0"/>
+        <w:jc w:val="left"/>
+        <w:rPr>
+          <w:rFonts w:ascii="맑은 고딕" w:hAnsi="맑은 고딕" w:cs="맑은 고딕" w:eastAsia="맑은 고딕"/>
+          <w:color w:val="auto"/>
+          <w:spacing w:val="0"/>
+          <w:position w:val="0"/>
+          <w:sz w:val="20"/>
+          <w:shd w:fill="auto" w:val="clear"/>
+        </w:rPr>
+      </w:pPr>
+      <w:r>
+        <w:rPr>
+          <w:rFonts w:ascii="맑은 고딕" w:hAnsi="맑은 고딕" w:cs="맑은 고딕" w:eastAsia="맑은 고딕"/>
+          <w:color w:val="auto"/>
+          <w:spacing w:val="0"/>
+          <w:position w:val="0"/>
+          <w:sz w:val="20"/>
+          <w:shd w:fill="auto" w:val="clear"/>
+        </w:rPr>
+        <w:t xml:space="preserve">, 판매 수정 요청 내역 검사</w:t>
+      </w:r>
+    </w:p>
+    <w:p>
+      <w:pPr>
+        <w:spacing w:before="0" w:after="200" w:line="276"/>
+        <w:ind w:right="0" w:left="2160" w:firstLine="0"/>
+        <w:jc w:val="left"/>
+        <w:rPr>
+          <w:rFonts w:ascii="맑은 고딕" w:hAnsi="맑은 고딕" w:cs="맑은 고딕" w:eastAsia="맑은 고딕"/>
+          <w:color w:val="auto"/>
+          <w:spacing w:val="0"/>
+          <w:position w:val="0"/>
+          <w:sz w:val="20"/>
+          <w:shd w:fill="auto" w:val="clear"/>
+        </w:rPr>
+      </w:pPr>
+      <w:r>
+        <w:rPr>
+          <w:rFonts w:ascii="맑은 고딕" w:hAnsi="맑은 고딕" w:cs="맑은 고딕" w:eastAsia="맑은 고딕"/>
+          <w:color w:val="auto"/>
+          <w:spacing w:val="0"/>
+          <w:position w:val="0"/>
+          <w:sz w:val="20"/>
+          <w:shd w:fill="auto" w:val="clear"/>
+        </w:rPr>
+        <w:t xml:space="preserve">, 판매 목록의 수정 내역 갱신 )</w:t>
       </w:r>
     </w:p>
     <w:p>
@@ -1215,33 +1241,33 @@
           <w:sz w:val="20"/>
           <w:shd w:fill="auto" w:val="clear"/>
         </w:rPr>
-        <w:t xml:space="preserve">판매 삭제 요청의  권한 검사</w:t>
-      </w:r>
-    </w:p>
-    <w:p>
-      <w:pPr>
-        <w:spacing w:before="0" w:after="200" w:line="276"/>
-        <w:ind w:right="0" w:left="2160" w:firstLine="0"/>
-        <w:jc w:val="left"/>
-        <w:rPr>
-          <w:rFonts w:ascii="맑은 고딕" w:hAnsi="맑은 고딕" w:cs="맑은 고딕" w:eastAsia="맑은 고딕"/>
-          <w:color w:val="auto"/>
-          <w:spacing w:val="0"/>
-          <w:position w:val="0"/>
-          <w:sz w:val="20"/>
-          <w:shd w:fill="auto" w:val="clear"/>
-        </w:rPr>
-      </w:pPr>
-      <w:r>
-        <w:rPr>
-          <w:rFonts w:ascii="맑은 고딕" w:hAnsi="맑은 고딕" w:cs="맑은 고딕" w:eastAsia="맑은 고딕"/>
-          <w:color w:val="auto"/>
-          <w:spacing w:val="0"/>
-          <w:position w:val="0"/>
-          <w:sz w:val="20"/>
-          <w:shd w:fill="auto" w:val="clear"/>
-        </w:rPr>
-        <w:t xml:space="preserve">판매 목록에서 삭제</w:t>
+        <w:t xml:space="preserve">( 판매 삭제 요청의  권한 검사</w:t>
+      </w:r>
+    </w:p>
+    <w:p>
+      <w:pPr>
+        <w:spacing w:before="0" w:after="200" w:line="276"/>
+        <w:ind w:right="0" w:left="2160" w:firstLine="0"/>
+        <w:jc w:val="left"/>
+        <w:rPr>
+          <w:rFonts w:ascii="맑은 고딕" w:hAnsi="맑은 고딕" w:cs="맑은 고딕" w:eastAsia="맑은 고딕"/>
+          <w:color w:val="auto"/>
+          <w:spacing w:val="0"/>
+          <w:position w:val="0"/>
+          <w:sz w:val="20"/>
+          <w:shd w:fill="auto" w:val="clear"/>
+        </w:rPr>
+      </w:pPr>
+      <w:r>
+        <w:rPr>
+          <w:rFonts w:ascii="맑은 고딕" w:hAnsi="맑은 고딕" w:cs="맑은 고딕" w:eastAsia="맑은 고딕"/>
+          <w:color w:val="auto"/>
+          <w:spacing w:val="0"/>
+          <w:position w:val="0"/>
+          <w:sz w:val="20"/>
+          <w:shd w:fill="auto" w:val="clear"/>
+        </w:rPr>
+        <w:t xml:space="preserve">, 판매 목록에서 삭제 )</w:t>
       </w:r>
     </w:p>
     <w:p>
@@ -1293,59 +1319,59 @@
           <w:sz w:val="20"/>
           <w:shd w:fill="auto" w:val="clear"/>
         </w:rPr>
-        <w:t xml:space="preserve">구매 요청 내역 확인</w:t>
-      </w:r>
-    </w:p>
-    <w:p>
-      <w:pPr>
-        <w:spacing w:before="0" w:after="200" w:line="276"/>
-        <w:ind w:right="0" w:left="2160" w:firstLine="0"/>
-        <w:jc w:val="left"/>
-        <w:rPr>
-          <w:rFonts w:ascii="맑은 고딕" w:hAnsi="맑은 고딕" w:cs="맑은 고딕" w:eastAsia="맑은 고딕"/>
-          <w:color w:val="auto"/>
-          <w:spacing w:val="0"/>
-          <w:position w:val="0"/>
-          <w:sz w:val="20"/>
-          <w:shd w:fill="auto" w:val="clear"/>
-        </w:rPr>
-      </w:pPr>
-      <w:r>
-        <w:rPr>
-          <w:rFonts w:ascii="맑은 고딕" w:hAnsi="맑은 고딕" w:cs="맑은 고딕" w:eastAsia="맑은 고딕"/>
-          <w:color w:val="auto"/>
-          <w:spacing w:val="0"/>
-          <w:position w:val="0"/>
-          <w:sz w:val="20"/>
-          <w:shd w:fill="auto" w:val="clear"/>
-        </w:rPr>
-        <w:t xml:space="preserve">구매 요청 계정의 결제 확인</w:t>
-      </w:r>
-    </w:p>
-    <w:p>
-      <w:pPr>
-        <w:spacing w:before="0" w:after="200" w:line="276"/>
-        <w:ind w:right="0" w:left="2160" w:firstLine="0"/>
-        <w:jc w:val="left"/>
-        <w:rPr>
-          <w:rFonts w:ascii="맑은 고딕" w:hAnsi="맑은 고딕" w:cs="맑은 고딕" w:eastAsia="맑은 고딕"/>
-          <w:color w:val="auto"/>
-          <w:spacing w:val="0"/>
-          <w:position w:val="0"/>
-          <w:sz w:val="20"/>
-          <w:shd w:fill="auto" w:val="clear"/>
-        </w:rPr>
-      </w:pPr>
-      <w:r>
-        <w:rPr>
-          <w:rFonts w:ascii="맑은 고딕" w:hAnsi="맑은 고딕" w:cs="맑은 고딕" w:eastAsia="맑은 고딕"/>
-          <w:color w:val="auto"/>
-          <w:spacing w:val="0"/>
-          <w:position w:val="0"/>
-          <w:sz w:val="20"/>
-          <w:shd w:fill="auto" w:val="clear"/>
-        </w:rPr>
-        <w:t xml:space="preserve">구매 요청 등록 및 후처리</w:t>
+        <w:t xml:space="preserve">( 구매 요청 내역 확인</w:t>
+      </w:r>
+    </w:p>
+    <w:p>
+      <w:pPr>
+        <w:spacing w:before="0" w:after="200" w:line="276"/>
+        <w:ind w:right="0" w:left="2160" w:firstLine="0"/>
+        <w:jc w:val="left"/>
+        <w:rPr>
+          <w:rFonts w:ascii="맑은 고딕" w:hAnsi="맑은 고딕" w:cs="맑은 고딕" w:eastAsia="맑은 고딕"/>
+          <w:color w:val="auto"/>
+          <w:spacing w:val="0"/>
+          <w:position w:val="0"/>
+          <w:sz w:val="20"/>
+          <w:shd w:fill="auto" w:val="clear"/>
+        </w:rPr>
+      </w:pPr>
+      <w:r>
+        <w:rPr>
+          <w:rFonts w:ascii="맑은 고딕" w:hAnsi="맑은 고딕" w:cs="맑은 고딕" w:eastAsia="맑은 고딕"/>
+          <w:color w:val="auto"/>
+          <w:spacing w:val="0"/>
+          <w:position w:val="0"/>
+          <w:sz w:val="20"/>
+          <w:shd w:fill="auto" w:val="clear"/>
+        </w:rPr>
+        <w:t xml:space="preserve">, 구매 요청 계정의 결제 확인</w:t>
+      </w:r>
+    </w:p>
+    <w:p>
+      <w:pPr>
+        <w:spacing w:before="0" w:after="200" w:line="276"/>
+        <w:ind w:right="0" w:left="2160" w:firstLine="0"/>
+        <w:jc w:val="left"/>
+        <w:rPr>
+          <w:rFonts w:ascii="맑은 고딕" w:hAnsi="맑은 고딕" w:cs="맑은 고딕" w:eastAsia="맑은 고딕"/>
+          <w:color w:val="auto"/>
+          <w:spacing w:val="0"/>
+          <w:position w:val="0"/>
+          <w:sz w:val="20"/>
+          <w:shd w:fill="auto" w:val="clear"/>
+        </w:rPr>
+      </w:pPr>
+      <w:r>
+        <w:rPr>
+          <w:rFonts w:ascii="맑은 고딕" w:hAnsi="맑은 고딕" w:cs="맑은 고딕" w:eastAsia="맑은 고딕"/>
+          <w:color w:val="auto"/>
+          <w:spacing w:val="0"/>
+          <w:position w:val="0"/>
+          <w:sz w:val="20"/>
+          <w:shd w:fill="auto" w:val="clear"/>
+        </w:rPr>
+        <w:t xml:space="preserve">, 구매 요청 등록 및 후처리 )</w:t>
       </w:r>
     </w:p>
     <w:p>
@@ -1397,59 +1423,33 @@
           <w:sz w:val="20"/>
           <w:shd w:fill="auto" w:val="clear"/>
         </w:rPr>
-        <w:t xml:space="preserve">구매 취소 요청의 권한 검사</w:t>
-      </w:r>
-    </w:p>
-    <w:p>
-      <w:pPr>
-        <w:spacing w:before="0" w:after="200" w:line="276"/>
-        <w:ind w:right="0" w:left="2160" w:firstLine="0"/>
-        <w:jc w:val="left"/>
-        <w:rPr>
-          <w:rFonts w:ascii="맑은 고딕" w:hAnsi="맑은 고딕" w:cs="맑은 고딕" w:eastAsia="맑은 고딕"/>
-          <w:color w:val="auto"/>
-          <w:spacing w:val="0"/>
-          <w:position w:val="0"/>
-          <w:sz w:val="20"/>
-          <w:shd w:fill="auto" w:val="clear"/>
-        </w:rPr>
-      </w:pPr>
-      <w:r>
-        <w:rPr>
-          <w:rFonts w:ascii="맑은 고딕" w:hAnsi="맑은 고딕" w:cs="맑은 고딕" w:eastAsia="맑은 고딕"/>
-          <w:color w:val="auto"/>
-          <w:spacing w:val="0"/>
-          <w:position w:val="0"/>
-          <w:sz w:val="20"/>
-          <w:shd w:fill="auto" w:val="clear"/>
-        </w:rPr>
-        <w:t xml:space="preserve">구매 취소 환불 확인</w:t>
-      </w:r>
-    </w:p>
-    <w:p>
-      <w:pPr>
-        <w:spacing w:before="0" w:after="200" w:line="276"/>
-        <w:ind w:right="0" w:left="2160" w:firstLine="0"/>
-        <w:jc w:val="left"/>
-        <w:rPr>
-          <w:rFonts w:ascii="맑은 고딕" w:hAnsi="맑은 고딕" w:cs="맑은 고딕" w:eastAsia="맑은 고딕"/>
-          <w:color w:val="auto"/>
-          <w:spacing w:val="0"/>
-          <w:position w:val="0"/>
-          <w:sz w:val="20"/>
-          <w:shd w:fill="auto" w:val="clear"/>
-        </w:rPr>
-      </w:pPr>
-      <w:r>
-        <w:rPr>
-          <w:rFonts w:ascii="맑은 고딕" w:hAnsi="맑은 고딕" w:cs="맑은 고딕" w:eastAsia="맑은 고딕"/>
-          <w:color w:val="auto"/>
-          <w:spacing w:val="0"/>
-          <w:position w:val="0"/>
-          <w:sz w:val="20"/>
-          <w:shd w:fill="auto" w:val="clear"/>
-        </w:rPr>
-        <w:t xml:space="preserve">구매 취소 등록 및 후처리</w:t>
+        <w:t xml:space="preserve">( 구매 취소 요청의 권한 검사</w:t>
+      </w:r>
+    </w:p>
+    <w:p>
+      <w:pPr>
+        <w:spacing w:before="0" w:after="200" w:line="276"/>
+        <w:ind w:right="0" w:left="2160" w:firstLine="0"/>
+        <w:jc w:val="left"/>
+        <w:rPr>
+          <w:rFonts w:ascii="맑은 고딕" w:hAnsi="맑은 고딕" w:cs="맑은 고딕" w:eastAsia="맑은 고딕"/>
+          <w:color w:val="auto"/>
+          <w:spacing w:val="0"/>
+          <w:position w:val="0"/>
+          <w:sz w:val="20"/>
+          <w:shd w:fill="auto" w:val="clear"/>
+        </w:rPr>
+      </w:pPr>
+      <w:r>
+        <w:rPr>
+          <w:rFonts w:ascii="맑은 고딕" w:hAnsi="맑은 고딕" w:cs="맑은 고딕" w:eastAsia="맑은 고딕"/>
+          <w:color w:val="auto"/>
+          <w:spacing w:val="0"/>
+          <w:position w:val="0"/>
+          <w:sz w:val="20"/>
+          <w:shd w:fill="auto" w:val="clear"/>
+        </w:rPr>
+        <w:t xml:space="preserve">, 대상 구매 상태에 따른 환불 처리 )</w:t>
       </w:r>
     </w:p>
     <w:p>
@@ -1596,7 +1596,7 @@
           <w:shd w:fill="auto" w:val="clear"/>
         </w:rPr>
         <w:tab/>
-        <w:t xml:space="preserve">경매등록 신청 요청의 권한 검사</w:t>
+        <w:t xml:space="preserve">( 경매등록 신청 요청의 권한 검사</w:t>
       </w:r>
     </w:p>
     <w:p>
@@ -1623,7 +1623,7 @@
           <w:shd w:fill="auto" w:val="clear"/>
         </w:rPr>
         <w:tab/>
-        <w:t xml:space="preserve">경매등록 신청 정보 검사</w:t>
+        <w:t xml:space="preserve">, 경매등록 신청 정보 검사</w:t>
       </w:r>
     </w:p>
     <w:p>
@@ -1650,7 +1650,7 @@
           <w:shd w:fill="auto" w:val="clear"/>
         </w:rPr>
         <w:tab/>
-        <w:t xml:space="preserve">경매 신청 내역 등록</w:t>
+        <w:t xml:space="preserve">, 경매 신청 내역 등록 )</w:t>
       </w:r>
     </w:p>
     <w:p>
@@ -1702,85 +1702,85 @@
           <w:sz w:val="20"/>
           <w:shd w:fill="auto" w:val="clear"/>
         </w:rPr>
-        <w:t xml:space="preserve">경매 입찰 신청 요청 정보 검사</w:t>
-      </w:r>
-    </w:p>
-    <w:p>
-      <w:pPr>
-        <w:spacing w:before="0" w:after="200" w:line="276"/>
-        <w:ind w:right="0" w:left="2160" w:firstLine="0"/>
-        <w:jc w:val="left"/>
-        <w:rPr>
-          <w:rFonts w:ascii="맑은 고딕" w:hAnsi="맑은 고딕" w:cs="맑은 고딕" w:eastAsia="맑은 고딕"/>
-          <w:color w:val="auto"/>
-          <w:spacing w:val="0"/>
-          <w:position w:val="0"/>
-          <w:sz w:val="20"/>
-          <w:shd w:fill="auto" w:val="clear"/>
-        </w:rPr>
-      </w:pPr>
-      <w:r>
-        <w:rPr>
-          <w:rFonts w:ascii="맑은 고딕" w:hAnsi="맑은 고딕" w:cs="맑은 고딕" w:eastAsia="맑은 고딕"/>
-          <w:color w:val="auto"/>
-          <w:spacing w:val="0"/>
-          <w:position w:val="0"/>
-          <w:sz w:val="20"/>
-          <w:shd w:fill="auto" w:val="clear"/>
-        </w:rPr>
-        <w:t xml:space="preserve">자기 상위 입찰 여부 검사</w:t>
-      </w:r>
-    </w:p>
-    <w:p>
-      <w:pPr>
-        <w:spacing w:before="0" w:after="200" w:line="276"/>
-        <w:ind w:right="0" w:left="2160" w:firstLine="0"/>
-        <w:jc w:val="left"/>
-        <w:rPr>
-          <w:rFonts w:ascii="맑은 고딕" w:hAnsi="맑은 고딕" w:cs="맑은 고딕" w:eastAsia="맑은 고딕"/>
-          <w:color w:val="auto"/>
-          <w:spacing w:val="0"/>
-          <w:position w:val="0"/>
-          <w:sz w:val="20"/>
-          <w:shd w:fill="auto" w:val="clear"/>
-        </w:rPr>
-      </w:pPr>
-      <w:r>
-        <w:rPr>
-          <w:rFonts w:ascii="맑은 고딕" w:hAnsi="맑은 고딕" w:cs="맑은 고딕" w:eastAsia="맑은 고딕"/>
-          <w:color w:val="auto"/>
-          <w:spacing w:val="0"/>
-          <w:position w:val="0"/>
-          <w:sz w:val="20"/>
-          <w:shd w:fill="auto" w:val="clear"/>
-        </w:rPr>
-        <w:t xml:space="preserve">보증금 결제 확인</w:t>
-      </w:r>
-    </w:p>
-    <w:p>
-      <w:pPr>
-        <w:spacing w:before="0" w:after="200" w:line="276"/>
-        <w:ind w:right="0" w:left="2160" w:firstLine="0"/>
-        <w:jc w:val="left"/>
-        <w:rPr>
-          <w:rFonts w:ascii="맑은 고딕" w:hAnsi="맑은 고딕" w:cs="맑은 고딕" w:eastAsia="맑은 고딕"/>
-          <w:color w:val="auto"/>
-          <w:spacing w:val="0"/>
-          <w:position w:val="0"/>
-          <w:sz w:val="20"/>
-          <w:shd w:fill="auto" w:val="clear"/>
-        </w:rPr>
-      </w:pPr>
-      <w:r>
-        <w:rPr>
-          <w:rFonts w:ascii="맑은 고딕" w:hAnsi="맑은 고딕" w:cs="맑은 고딕" w:eastAsia="맑은 고딕"/>
-          <w:color w:val="auto"/>
-          <w:spacing w:val="0"/>
-          <w:position w:val="0"/>
-          <w:sz w:val="20"/>
-          <w:shd w:fill="auto" w:val="clear"/>
-        </w:rPr>
-        <w:t xml:space="preserve">경매 입찰 요청 등록 및 후처리</w:t>
+        <w:t xml:space="preserve">( 경매 입찰 신청 요청 정보 검사</w:t>
+      </w:r>
+    </w:p>
+    <w:p>
+      <w:pPr>
+        <w:spacing w:before="0" w:after="200" w:line="276"/>
+        <w:ind w:right="0" w:left="2160" w:firstLine="0"/>
+        <w:jc w:val="left"/>
+        <w:rPr>
+          <w:rFonts w:ascii="맑은 고딕" w:hAnsi="맑은 고딕" w:cs="맑은 고딕" w:eastAsia="맑은 고딕"/>
+          <w:color w:val="auto"/>
+          <w:spacing w:val="0"/>
+          <w:position w:val="0"/>
+          <w:sz w:val="20"/>
+          <w:shd w:fill="auto" w:val="clear"/>
+        </w:rPr>
+      </w:pPr>
+      <w:r>
+        <w:rPr>
+          <w:rFonts w:ascii="맑은 고딕" w:hAnsi="맑은 고딕" w:cs="맑은 고딕" w:eastAsia="맑은 고딕"/>
+          <w:color w:val="auto"/>
+          <w:spacing w:val="0"/>
+          <w:position w:val="0"/>
+          <w:sz w:val="20"/>
+          <w:shd w:fill="auto" w:val="clear"/>
+        </w:rPr>
+        <w:t xml:space="preserve">, 자기 상위 입찰 여부 검사</w:t>
+      </w:r>
+    </w:p>
+    <w:p>
+      <w:pPr>
+        <w:spacing w:before="0" w:after="200" w:line="276"/>
+        <w:ind w:right="0" w:left="2160" w:firstLine="0"/>
+        <w:jc w:val="left"/>
+        <w:rPr>
+          <w:rFonts w:ascii="맑은 고딕" w:hAnsi="맑은 고딕" w:cs="맑은 고딕" w:eastAsia="맑은 고딕"/>
+          <w:color w:val="auto"/>
+          <w:spacing w:val="0"/>
+          <w:position w:val="0"/>
+          <w:sz w:val="20"/>
+          <w:shd w:fill="auto" w:val="clear"/>
+        </w:rPr>
+      </w:pPr>
+      <w:r>
+        <w:rPr>
+          <w:rFonts w:ascii="맑은 고딕" w:hAnsi="맑은 고딕" w:cs="맑은 고딕" w:eastAsia="맑은 고딕"/>
+          <w:color w:val="auto"/>
+          <w:spacing w:val="0"/>
+          <w:position w:val="0"/>
+          <w:sz w:val="20"/>
+          <w:shd w:fill="auto" w:val="clear"/>
+        </w:rPr>
+        <w:t xml:space="preserve">, 보증금 결제 확인</w:t>
+      </w:r>
+    </w:p>
+    <w:p>
+      <w:pPr>
+        <w:spacing w:before="0" w:after="200" w:line="276"/>
+        <w:ind w:right="0" w:left="2160" w:firstLine="0"/>
+        <w:jc w:val="left"/>
+        <w:rPr>
+          <w:rFonts w:ascii="맑은 고딕" w:hAnsi="맑은 고딕" w:cs="맑은 고딕" w:eastAsia="맑은 고딕"/>
+          <w:color w:val="auto"/>
+          <w:spacing w:val="0"/>
+          <w:position w:val="0"/>
+          <w:sz w:val="20"/>
+          <w:shd w:fill="auto" w:val="clear"/>
+        </w:rPr>
+      </w:pPr>
+      <w:r>
+        <w:rPr>
+          <w:rFonts w:ascii="맑은 고딕" w:hAnsi="맑은 고딕" w:cs="맑은 고딕" w:eastAsia="맑은 고딕"/>
+          <w:color w:val="auto"/>
+          <w:spacing w:val="0"/>
+          <w:position w:val="0"/>
+          <w:sz w:val="20"/>
+          <w:shd w:fill="auto" w:val="clear"/>
+        </w:rPr>
+        <w:t xml:space="preserve">, 경매 입찰 요청 등록 및 후처리 )</w:t>
       </w:r>
     </w:p>
     <w:p>
@@ -1858,85 +1858,59 @@
           <w:sz w:val="20"/>
           <w:shd w:fill="auto" w:val="clear"/>
         </w:rPr>
-        <w:t xml:space="preserve">경매 입찰 취소 요청의 권한 검사</w:t>
-      </w:r>
-    </w:p>
-    <w:p>
-      <w:pPr>
-        <w:spacing w:before="0" w:after="200" w:line="276"/>
-        <w:ind w:right="0" w:left="2160" w:firstLine="0"/>
-        <w:jc w:val="left"/>
-        <w:rPr>
-          <w:rFonts w:ascii="맑은 고딕" w:hAnsi="맑은 고딕" w:cs="맑은 고딕" w:eastAsia="맑은 고딕"/>
-          <w:color w:val="auto"/>
-          <w:spacing w:val="0"/>
-          <w:position w:val="0"/>
-          <w:sz w:val="20"/>
-          <w:shd w:fill="auto" w:val="clear"/>
-        </w:rPr>
-      </w:pPr>
-      <w:r>
-        <w:rPr>
-          <w:rFonts w:ascii="맑은 고딕" w:hAnsi="맑은 고딕" w:cs="맑은 고딕" w:eastAsia="맑은 고딕"/>
-          <w:color w:val="auto"/>
-          <w:spacing w:val="0"/>
-          <w:position w:val="0"/>
-          <w:sz w:val="20"/>
-          <w:shd w:fill="auto" w:val="clear"/>
-        </w:rPr>
-        <w:t xml:space="preserve">대상 경매 진행상태 검사</w:t>
-      </w:r>
-    </w:p>
-    <w:p>
-      <w:pPr>
-        <w:spacing w:before="0" w:after="200" w:line="276"/>
-        <w:ind w:right="0" w:left="2160" w:firstLine="0"/>
-        <w:jc w:val="left"/>
-        <w:rPr>
-          <w:rFonts w:ascii="맑은 고딕" w:hAnsi="맑은 고딕" w:cs="맑은 고딕" w:eastAsia="맑은 고딕"/>
-          <w:color w:val="auto"/>
-          <w:spacing w:val="0"/>
-          <w:position w:val="0"/>
-          <w:sz w:val="20"/>
-          <w:shd w:fill="auto" w:val="clear"/>
-        </w:rPr>
-      </w:pPr>
-      <w:r>
-        <w:rPr>
-          <w:rFonts w:ascii="맑은 고딕" w:hAnsi="맑은 고딕" w:cs="맑은 고딕" w:eastAsia="맑은 고딕"/>
-          <w:color w:val="auto"/>
-          <w:spacing w:val="0"/>
-          <w:position w:val="0"/>
-          <w:sz w:val="20"/>
-          <w:shd w:fill="auto" w:val="clear"/>
-        </w:rPr>
-        <w:t xml:space="preserve">보증금 환불 여부 처리</w:t>
-      </w:r>
-    </w:p>
-    <w:p>
-      <w:pPr>
-        <w:spacing w:before="0" w:after="200" w:line="276"/>
-        <w:ind w:right="0" w:left="2160" w:firstLine="0"/>
-        <w:jc w:val="left"/>
-        <w:rPr>
-          <w:rFonts w:ascii="맑은 고딕" w:hAnsi="맑은 고딕" w:cs="맑은 고딕" w:eastAsia="맑은 고딕"/>
-          <w:color w:val="auto"/>
-          <w:spacing w:val="0"/>
-          <w:position w:val="0"/>
-          <w:sz w:val="20"/>
-          <w:shd w:fill="auto" w:val="clear"/>
-        </w:rPr>
-      </w:pPr>
-      <w:r>
-        <w:rPr>
-          <w:rFonts w:ascii="맑은 고딕" w:hAnsi="맑은 고딕" w:cs="맑은 고딕" w:eastAsia="맑은 고딕"/>
-          <w:color w:val="auto"/>
-          <w:spacing w:val="0"/>
-          <w:position w:val="0"/>
-          <w:sz w:val="20"/>
-          <w:shd w:fill="auto" w:val="clear"/>
-        </w:rPr>
-        <w:t xml:space="preserve">경매 입찰 취소 요청 등록및 후처리</w:t>
+        <w:t xml:space="preserve">( 경매 입찰 취소 요청의 권한 검사</w:t>
+      </w:r>
+    </w:p>
+    <w:p>
+      <w:pPr>
+        <w:spacing w:before="0" w:after="200" w:line="276"/>
+        <w:ind w:right="0" w:left="2160" w:firstLine="0"/>
+        <w:jc w:val="left"/>
+        <w:rPr>
+          <w:rFonts w:ascii="맑은 고딕" w:hAnsi="맑은 고딕" w:cs="맑은 고딕" w:eastAsia="맑은 고딕"/>
+          <w:color w:val="auto"/>
+          <w:spacing w:val="0"/>
+          <w:position w:val="0"/>
+          <w:sz w:val="20"/>
+          <w:shd w:fill="auto" w:val="clear"/>
+        </w:rPr>
+      </w:pPr>
+      <w:r>
+        <w:rPr>
+          <w:rFonts w:ascii="맑은 고딕" w:hAnsi="맑은 고딕" w:cs="맑은 고딕" w:eastAsia="맑은 고딕"/>
+          <w:color w:val="auto"/>
+          <w:spacing w:val="0"/>
+          <w:position w:val="0"/>
+          <w:sz w:val="20"/>
+          <w:shd w:fill="auto" w:val="clear"/>
+        </w:rPr>
+        <w:t xml:space="preserve">, 대상 경매 진행상태에 따른 보증금 환불 처리</w:t>
+      </w:r>
+    </w:p>
+    <w:p>
+      <w:pPr>
+        <w:spacing w:before="0" w:after="200" w:line="276"/>
+        <w:ind w:right="0" w:left="2160" w:firstLine="0"/>
+        <w:jc w:val="left"/>
+        <w:rPr>
+          <w:rFonts w:ascii="맑은 고딕" w:hAnsi="맑은 고딕" w:cs="맑은 고딕" w:eastAsia="맑은 고딕"/>
+          <w:color w:val="auto"/>
+          <w:spacing w:val="0"/>
+          <w:position w:val="0"/>
+          <w:sz w:val="20"/>
+          <w:shd w:fill="auto" w:val="clear"/>
+        </w:rPr>
+      </w:pPr>
+      <w:r>
+        <w:rPr>
+          <w:rFonts w:ascii="맑은 고딕" w:hAnsi="맑은 고딕" w:cs="맑은 고딕" w:eastAsia="맑은 고딕"/>
+          <w:color w:val="auto"/>
+          <w:spacing w:val="0"/>
+          <w:position w:val="0"/>
+          <w:sz w:val="20"/>
+          <w:shd w:fill="auto" w:val="clear"/>
+        </w:rPr>
+        <w:t xml:space="preserve">, 경매 입찰 취소 요청 등록및 후처리 )</w:t>
       </w:r>
     </w:p>
     <w:p>
@@ -1988,23 +1962,34 @@
           <w:sz w:val="20"/>
           <w:shd w:fill="auto" w:val="clear"/>
         </w:rPr>
-        <w:t xml:space="preserve">경매 취소 요청의 권한 검사</w:t>
-      </w:r>
-    </w:p>
-    <w:p>
-      <w:pPr>
-        <w:spacing w:before="0" w:after="200" w:line="276"/>
-        <w:ind w:right="0" w:left="2160" w:firstLine="0"/>
-        <w:jc w:val="left"/>
-        <w:rPr>
-          <w:rFonts w:ascii="맑은 고딕" w:hAnsi="맑은 고딕" w:cs="맑은 고딕" w:eastAsia="맑은 고딕"/>
-          <w:color w:val="auto"/>
-          <w:spacing w:val="0"/>
-          <w:position w:val="0"/>
-          <w:sz w:val="20"/>
-          <w:shd w:fill="auto" w:val="clear"/>
-        </w:rPr>
-      </w:pPr>
+        <w:t xml:space="preserve">( 경매 취소 요청의 권한 검사</w:t>
+      </w:r>
+    </w:p>
+    <w:p>
+      <w:pPr>
+        <w:spacing w:before="0" w:after="200" w:line="276"/>
+        <w:ind w:right="0" w:left="2160" w:firstLine="0"/>
+        <w:jc w:val="left"/>
+        <w:rPr>
+          <w:rFonts w:ascii="맑은 고딕" w:hAnsi="맑은 고딕" w:cs="맑은 고딕" w:eastAsia="맑은 고딕"/>
+          <w:color w:val="auto"/>
+          <w:spacing w:val="0"/>
+          <w:position w:val="0"/>
+          <w:sz w:val="20"/>
+          <w:shd w:fill="auto" w:val="clear"/>
+        </w:rPr>
+      </w:pPr>
+      <w:r>
+        <w:rPr>
+          <w:rFonts w:ascii="맑은 고딕" w:hAnsi="맑은 고딕" w:cs="맑은 고딕" w:eastAsia="맑은 고딕"/>
+          <w:color w:val="auto"/>
+          <w:spacing w:val="0"/>
+          <w:position w:val="0"/>
+          <w:sz w:val="20"/>
+          <w:shd w:fill="auto" w:val="clear"/>
+        </w:rPr>
+        <w:t xml:space="preserve">, 경매 상태에 따른 취소 여부 처리 )</w:t>
+      </w:r>
     </w:p>
     <w:p>
       <w:pPr>
@@ -2035,6 +2020,110 @@
     <w:p>
       <w:pPr>
         <w:spacing w:before="0" w:after="200" w:line="276"/>
+        <w:ind w:right="0" w:left="2160" w:firstLine="0"/>
+        <w:jc w:val="left"/>
+        <w:rPr>
+          <w:rFonts w:ascii="맑은 고딕" w:hAnsi="맑은 고딕" w:cs="맑은 고딕" w:eastAsia="맑은 고딕"/>
+          <w:color w:val="auto"/>
+          <w:spacing w:val="0"/>
+          <w:position w:val="0"/>
+          <w:sz w:val="20"/>
+          <w:shd w:fill="auto" w:val="clear"/>
+        </w:rPr>
+      </w:pPr>
+      <w:r>
+        <w:rPr>
+          <w:rFonts w:ascii="맑은 고딕" w:hAnsi="맑은 고딕" w:cs="맑은 고딕" w:eastAsia="맑은 고딕"/>
+          <w:color w:val="auto"/>
+          <w:spacing w:val="0"/>
+          <w:position w:val="0"/>
+          <w:sz w:val="20"/>
+          <w:shd w:fill="auto" w:val="clear"/>
+        </w:rPr>
+        <w:t xml:space="preserve">( 만료된 경매 목록 확인</w:t>
+      </w:r>
+    </w:p>
+    <w:p>
+      <w:pPr>
+        <w:spacing w:before="0" w:after="200" w:line="276"/>
+        <w:ind w:right="0" w:left="2160" w:firstLine="0"/>
+        <w:jc w:val="left"/>
+        <w:rPr>
+          <w:rFonts w:ascii="맑은 고딕" w:hAnsi="맑은 고딕" w:cs="맑은 고딕" w:eastAsia="맑은 고딕"/>
+          <w:color w:val="auto"/>
+          <w:spacing w:val="0"/>
+          <w:position w:val="0"/>
+          <w:sz w:val="20"/>
+          <w:shd w:fill="auto" w:val="clear"/>
+        </w:rPr>
+      </w:pPr>
+      <w:r>
+        <w:rPr>
+          <w:rFonts w:ascii="맑은 고딕" w:hAnsi="맑은 고딕" w:cs="맑은 고딕" w:eastAsia="맑은 고딕"/>
+          <w:color w:val="auto"/>
+          <w:spacing w:val="0"/>
+          <w:position w:val="0"/>
+          <w:sz w:val="20"/>
+          <w:shd w:fill="auto" w:val="clear"/>
+        </w:rPr>
+        <w:t xml:space="preserve">, 대상 경매의 유효 입찰 확인</w:t>
+      </w:r>
+    </w:p>
+    <w:p>
+      <w:pPr>
+        <w:spacing w:before="0" w:after="200" w:line="276"/>
+        <w:ind w:right="0" w:left="2160" w:firstLine="0"/>
+        <w:jc w:val="left"/>
+        <w:rPr>
+          <w:rFonts w:ascii="맑은 고딕" w:hAnsi="맑은 고딕" w:cs="맑은 고딕" w:eastAsia="맑은 고딕"/>
+          <w:color w:val="auto"/>
+          <w:spacing w:val="0"/>
+          <w:position w:val="0"/>
+          <w:sz w:val="20"/>
+          <w:shd w:fill="auto" w:val="clear"/>
+        </w:rPr>
+      </w:pPr>
+      <w:r>
+        <w:rPr>
+          <w:rFonts w:ascii="맑은 고딕" w:hAnsi="맑은 고딕" w:cs="맑은 고딕" w:eastAsia="맑은 고딕"/>
+          <w:color w:val="auto"/>
+          <w:spacing w:val="0"/>
+          <w:position w:val="0"/>
+          <w:sz w:val="20"/>
+          <w:shd w:fill="auto" w:val="clear"/>
+        </w:rPr>
+        <w:t xml:space="preserve">, 최고입찰의 낙찰 처리 </w:t>
+      </w:r>
+    </w:p>
+    <w:p>
+      <w:pPr>
+        <w:spacing w:before="0" w:after="200" w:line="276"/>
+        <w:ind w:right="0" w:left="2160" w:firstLine="0"/>
+        <w:jc w:val="left"/>
+        <w:rPr>
+          <w:rFonts w:ascii="맑은 고딕" w:hAnsi="맑은 고딕" w:cs="맑은 고딕" w:eastAsia="맑은 고딕"/>
+          <w:color w:val="auto"/>
+          <w:spacing w:val="0"/>
+          <w:position w:val="0"/>
+          <w:sz w:val="20"/>
+          <w:shd w:fill="auto" w:val="clear"/>
+        </w:rPr>
+      </w:pPr>
+      <w:r>
+        <w:rPr>
+          <w:rFonts w:ascii="맑은 고딕" w:hAnsi="맑은 고딕" w:cs="맑은 고딕" w:eastAsia="맑은 고딕"/>
+          <w:color w:val="auto"/>
+          <w:spacing w:val="0"/>
+          <w:position w:val="0"/>
+          <w:sz w:val="20"/>
+          <w:shd w:fill="auto" w:val="clear"/>
+        </w:rPr>
+        <w:t xml:space="preserve">, 대상 경매의 후처리 )</w:t>
+      </w:r>
+    </w:p>
+    <w:p>
+      <w:pPr>
+        <w:spacing w:before="0" w:after="200" w:line="276"/>
         <w:ind w:right="0" w:left="1440" w:firstLine="0"/>
         <w:jc w:val="left"/>
         <w:rPr>
@@ -2108,6 +2197,100 @@
           <w:shd w:fill="auto" w:val="clear"/>
         </w:rPr>
         <w:t xml:space="preserve">수령사실 확인</w:t>
+      </w:r>
+    </w:p>
+    <w:p>
+      <w:pPr>
+        <w:spacing w:before="0" w:after="200" w:line="276"/>
+        <w:ind w:right="0" w:left="1440" w:firstLine="0"/>
+        <w:jc w:val="left"/>
+        <w:rPr>
+          <w:rFonts w:ascii="맑은 고딕" w:hAnsi="맑은 고딕" w:cs="맑은 고딕" w:eastAsia="맑은 고딕"/>
+          <w:color w:val="auto"/>
+          <w:spacing w:val="0"/>
+          <w:position w:val="0"/>
+          <w:sz w:val="20"/>
+          <w:shd w:fill="auto" w:val="clear"/>
+        </w:rPr>
+      </w:pPr>
+    </w:p>
+    <w:p>
+      <w:pPr>
+        <w:spacing w:before="0" w:after="200" w:line="276"/>
+        <w:ind w:right="0" w:left="720" w:firstLine="0"/>
+        <w:jc w:val="left"/>
+        <w:rPr>
+          <w:rFonts w:ascii="맑은 고딕" w:hAnsi="맑은 고딕" w:cs="맑은 고딕" w:eastAsia="맑은 고딕"/>
+          <w:color w:val="auto"/>
+          <w:spacing w:val="0"/>
+          <w:position w:val="0"/>
+          <w:sz w:val="20"/>
+          <w:shd w:fill="auto" w:val="clear"/>
+        </w:rPr>
+      </w:pPr>
+      <w:r>
+        <w:rPr>
+          <w:rFonts w:ascii="맑은 고딕" w:hAnsi="맑은 고딕" w:cs="맑은 고딕" w:eastAsia="맑은 고딕"/>
+          <w:b/>
+          <w:color w:val="auto"/>
+          <w:spacing w:val="0"/>
+          <w:position w:val="0"/>
+          <w:sz w:val="20"/>
+          <w:shd w:fill="auto" w:val="clear"/>
+        </w:rPr>
+        <w:t xml:space="preserve">사이트 형태 변경</w:t>
+      </w:r>
+    </w:p>
+    <w:p>
+      <w:pPr>
+        <w:spacing w:before="0" w:after="200" w:line="276"/>
+        <w:ind w:right="0" w:left="1440" w:firstLine="0"/>
+        <w:jc w:val="left"/>
+        <w:rPr>
+          <w:rFonts w:ascii="맑은 고딕" w:hAnsi="맑은 고딕" w:cs="맑은 고딕" w:eastAsia="맑은 고딕"/>
+          <w:color w:val="auto"/>
+          <w:spacing w:val="0"/>
+          <w:position w:val="0"/>
+          <w:sz w:val="20"/>
+          <w:shd w:fill="auto" w:val="clear"/>
+        </w:rPr>
+      </w:pPr>
+      <w:r>
+        <w:rPr>
+          <w:rFonts w:ascii="맑은 고딕" w:hAnsi="맑은 고딕" w:cs="맑은 고딕" w:eastAsia="맑은 고딕"/>
+          <w:color w:val="auto"/>
+          <w:spacing w:val="0"/>
+          <w:position w:val="0"/>
+          <w:sz w:val="20"/>
+          <w:shd w:fill="auto" w:val="clear"/>
+        </w:rPr>
+        <w:t xml:space="preserve">메인 배너 변경</w:t>
+      </w:r>
+    </w:p>
+    <w:p>
+      <w:pPr>
+        <w:spacing w:before="0" w:after="200" w:line="276"/>
+        <w:ind w:right="0" w:left="1440" w:firstLine="0"/>
+        <w:jc w:val="left"/>
+        <w:rPr>
+          <w:rFonts w:ascii="맑은 고딕" w:hAnsi="맑은 고딕" w:cs="맑은 고딕" w:eastAsia="맑은 고딕"/>
+          <w:color w:val="auto"/>
+          <w:spacing w:val="0"/>
+          <w:position w:val="0"/>
+          <w:sz w:val="20"/>
+          <w:shd w:fill="auto" w:val="clear"/>
+        </w:rPr>
+      </w:pPr>
+      <w:r>
+        <w:rPr>
+          <w:rFonts w:ascii="맑은 고딕" w:hAnsi="맑은 고딕" w:cs="맑은 고딕" w:eastAsia="맑은 고딕"/>
+          <w:color w:val="auto"/>
+          <w:spacing w:val="0"/>
+          <w:position w:val="0"/>
+          <w:sz w:val="20"/>
+          <w:shd w:fill="auto" w:val="clear"/>
+        </w:rPr>
+        <w:t xml:space="preserve">메인 경매 노출 설정</w:t>
       </w:r>
     </w:p>
     <w:p>

</xml_diff>